<commit_message>
updated as of 9/20/2016
</commit_message>
<xml_diff>
--- a/Resume.docx
+++ b/Resume.docx
@@ -882,16 +882,7 @@
           <w:sz w:val="22"/>
           <w:szCs w:val="21"/>
         </w:rPr>
-        <w:t>Languages</w:t>
-      </w:r>
-      <w:r>
-        <w:rPr>
-          <w:i/>
-          <w:iCs/>
-          <w:sz w:val="22"/>
-          <w:szCs w:val="21"/>
-        </w:rPr>
-        <w:t xml:space="preserve">: </w:t>
+        <w:t xml:space="preserve">Languages: </w:t>
       </w:r>
       <w:r>
         <w:rPr>
@@ -915,72 +906,96 @@
           <w:sz w:val="22"/>
           <w:szCs w:val="21"/>
         </w:rPr>
-        <w:t>(3 years), html/</w:t>
-      </w:r>
-      <w:proofErr w:type="spellStart"/>
-      <w:r>
-        <w:rPr>
-          <w:iCs/>
-          <w:sz w:val="22"/>
-          <w:szCs w:val="21"/>
-        </w:rPr>
-        <w:t>css</w:t>
-      </w:r>
-      <w:proofErr w:type="spellEnd"/>
-      <w:r>
-        <w:rPr>
-          <w:iCs/>
-          <w:sz w:val="22"/>
-          <w:szCs w:val="21"/>
-        </w:rPr>
-        <w:t>/</w:t>
-      </w:r>
-      <w:proofErr w:type="spellStart"/>
-      <w:r>
-        <w:rPr>
-          <w:iCs/>
-          <w:sz w:val="22"/>
-          <w:szCs w:val="21"/>
-        </w:rPr>
-        <w:t>js</w:t>
-      </w:r>
-      <w:proofErr w:type="spellEnd"/>
-      <w:r>
-        <w:rPr>
-          <w:iCs/>
-          <w:sz w:val="22"/>
-          <w:szCs w:val="21"/>
-        </w:rPr>
-        <w:t xml:space="preserve"> (1 year), angular (1 year), </w:t>
-      </w:r>
-      <w:r>
-        <w:rPr>
-          <w:iCs/>
-          <w:sz w:val="22"/>
-          <w:szCs w:val="21"/>
-        </w:rPr>
-        <w:t xml:space="preserve">bash (1/2 year), </w:t>
-      </w:r>
-      <w:proofErr w:type="spellStart"/>
-      <w:r>
-        <w:rPr>
-          <w:iCs/>
-          <w:sz w:val="22"/>
-          <w:szCs w:val="21"/>
-        </w:rPr>
-        <w:t>unix</w:t>
-      </w:r>
-      <w:proofErr w:type="spellEnd"/>
-      <w:r>
-        <w:rPr>
-          <w:iCs/>
-          <w:sz w:val="22"/>
-          <w:szCs w:val="21"/>
-        </w:rPr>
-        <w:t>-based systems (2 years)</w:t>
+        <w:t xml:space="preserve">(3 years), html/css/js (1 year), angular (1 year), </w:t>
+      </w:r>
+      <w:r>
+        <w:rPr>
+          <w:iCs/>
+          <w:sz w:val="22"/>
+          <w:szCs w:val="21"/>
+        </w:rPr>
+        <w:t xml:space="preserve">bash (1/2 year), unix-based </w:t>
+      </w:r>
+      <w:r>
+        <w:rPr>
+          <w:iCs/>
+          <w:sz w:val="22"/>
+          <w:szCs w:val="21"/>
+        </w:rPr>
+        <w:t>systems (2 years)</w:t>
       </w:r>
       <w:bookmarkStart w:id="0" w:name="_GoBack"/>
       <w:bookmarkEnd w:id="0"/>
+    </w:p>
+    <w:p>
+      <w:pPr>
+        <w:tabs>
+          <w:tab w:val="left" w:pos="360"/>
+          <w:tab w:val="left" w:pos="1440"/>
+          <w:tab w:val="left" w:pos="5760"/>
+          <w:tab w:val="left" w:pos="7920"/>
+          <w:tab w:val="right" w:pos="10800"/>
+        </w:tabs>
+        <w:spacing w:after="80"/>
+        <w:rPr>
+          <w:b/>
+          <w:iCs/>
+          <w:sz w:val="21"/>
+          <w:szCs w:val="21"/>
+          <w:u w:val="thick"/>
+        </w:rPr>
+      </w:pPr>
+      <w:r>
+        <w:rPr>
+          <w:b/>
+          <w:iCs/>
+          <w:sz w:val="24"/>
+          <w:szCs w:val="21"/>
+          <w:u w:val="thick"/>
+        </w:rPr>
+        <w:t>Experience</w:t>
+      </w:r>
+      <w:r>
+        <w:rPr>
+          <w:b/>
+          <w:iCs/>
+          <w:sz w:val="21"/>
+          <w:szCs w:val="21"/>
+          <w:u w:val="thick"/>
+        </w:rPr>
+        <w:tab/>
+        <w:t xml:space="preserve"> </w:t>
+      </w:r>
+      <w:r>
+        <w:rPr>
+          <w:b/>
+          <w:iCs/>
+          <w:sz w:val="21"/>
+          <w:szCs w:val="21"/>
+          <w:u w:val="thick"/>
+        </w:rPr>
+        <w:tab/>
+      </w:r>
+      <w:r>
+        <w:rPr>
+          <w:b/>
+          <w:iCs/>
+          <w:sz w:val="21"/>
+          <w:szCs w:val="21"/>
+          <w:u w:val="thick"/>
+        </w:rPr>
+        <w:tab/>
+      </w:r>
+      <w:r>
+        <w:rPr>
+          <w:b/>
+          <w:iCs/>
+          <w:sz w:val="21"/>
+          <w:szCs w:val="21"/>
+          <w:u w:val="thick"/>
+        </w:rPr>
+        <w:tab/>
+      </w:r>
     </w:p>
     <w:p>
       <w:pPr>
@@ -997,107 +1012,6 @@
         <w:adjustRightInd/>
         <w:textAlignment w:val="auto"/>
         <w:rPr>
-          <w:i/>
-          <w:iCs/>
-          <w:sz w:val="22"/>
-          <w:szCs w:val="21"/>
-        </w:rPr>
-      </w:pPr>
-      <w:r>
-        <w:rPr>
-          <w:i/>
-          <w:iCs/>
-          <w:sz w:val="22"/>
-          <w:szCs w:val="21"/>
-        </w:rPr>
-        <w:t xml:space="preserve"> </w:t>
-      </w:r>
-    </w:p>
-    <w:p>
-      <w:pPr>
-        <w:tabs>
-          <w:tab w:val="left" w:pos="360"/>
-          <w:tab w:val="left" w:pos="1440"/>
-          <w:tab w:val="left" w:pos="5760"/>
-          <w:tab w:val="left" w:pos="7920"/>
-          <w:tab w:val="right" w:pos="10800"/>
-        </w:tabs>
-        <w:spacing w:after="80"/>
-        <w:rPr>
-          <w:b/>
-          <w:iCs/>
-          <w:sz w:val="21"/>
-          <w:szCs w:val="21"/>
-          <w:u w:val="thick"/>
-        </w:rPr>
-      </w:pPr>
-      <w:r>
-        <w:rPr>
-          <w:b/>
-          <w:iCs/>
-          <w:sz w:val="24"/>
-          <w:szCs w:val="21"/>
-          <w:u w:val="thick"/>
-        </w:rPr>
-        <w:t>Experience</w:t>
-      </w:r>
-      <w:r>
-        <w:rPr>
-          <w:b/>
-          <w:iCs/>
-          <w:sz w:val="21"/>
-          <w:szCs w:val="21"/>
-          <w:u w:val="thick"/>
-        </w:rPr>
-        <w:tab/>
-        <w:t xml:space="preserve"> </w:t>
-      </w:r>
-      <w:r>
-        <w:rPr>
-          <w:b/>
-          <w:iCs/>
-          <w:sz w:val="21"/>
-          <w:szCs w:val="21"/>
-          <w:u w:val="thick"/>
-        </w:rPr>
-        <w:tab/>
-      </w:r>
-      <w:r>
-        <w:rPr>
-          <w:b/>
-          <w:iCs/>
-          <w:sz w:val="21"/>
-          <w:szCs w:val="21"/>
-          <w:u w:val="thick"/>
-        </w:rPr>
-        <w:tab/>
-      </w:r>
-      <w:r>
-        <w:rPr>
-          <w:b/>
-          <w:iCs/>
-          <w:sz w:val="21"/>
-          <w:szCs w:val="21"/>
-          <w:u w:val="thick"/>
-        </w:rPr>
-        <w:tab/>
-      </w:r>
-    </w:p>
-    <w:p>
-      <w:pPr>
-        <w:tabs>
-          <w:tab w:val="left" w:pos="360"/>
-          <w:tab w:val="left" w:pos="1440"/>
-          <w:tab w:val="left" w:pos="5760"/>
-          <w:tab w:val="left" w:pos="7920"/>
-          <w:tab w:val="right" w:pos="10800"/>
-        </w:tabs>
-        <w:overflowPunct/>
-        <w:autoSpaceDE/>
-        <w:autoSpaceDN/>
-        <w:adjustRightInd/>
-        <w:textAlignment w:val="auto"/>
-        <w:rPr>
           <w:rStyle w:val="Emphasis"/>
           <w:bCs/>
           <w:iCs w:val="0"/>
@@ -1106,7 +1020,6 @@
           <w:shd w:val="clear" w:color="auto" w:fill="FFFFFF"/>
         </w:rPr>
       </w:pPr>
-      <w:proofErr w:type="spellStart"/>
       <w:r>
         <w:rPr>
           <w:rStyle w:val="Emphasis"/>
@@ -1118,21 +1031,7 @@
           <w:szCs w:val="21"/>
           <w:shd w:val="clear" w:color="auto" w:fill="FFFFFF"/>
         </w:rPr>
-        <w:t>SteelThread</w:t>
-      </w:r>
-      <w:proofErr w:type="spellEnd"/>
-      <w:r>
-        <w:rPr>
-          <w:rStyle w:val="Emphasis"/>
-          <w:b/>
-          <w:bCs/>
-          <w:i w:val="0"/>
-          <w:iCs w:val="0"/>
-          <w:sz w:val="22"/>
-          <w:szCs w:val="21"/>
-          <w:shd w:val="clear" w:color="auto" w:fill="FFFFFF"/>
-        </w:rPr>
-        <w:t>, Dulles, VA</w:t>
+        <w:t>SteelThread, Dulles, VA</w:t>
       </w:r>
       <w:r>
         <w:rPr>
@@ -1270,7 +1169,6 @@
         <w:textAlignment w:val="auto"/>
         <w:rPr>
           <w:bCs/>
-          <w:i/>
           <w:sz w:val="22"/>
           <w:szCs w:val="21"/>
           <w:shd w:val="clear" w:color="auto" w:fill="FFFFFF"/>
@@ -1279,7 +1177,6 @@
       <w:r>
         <w:rPr>
           <w:bCs/>
-          <w:i/>
           <w:sz w:val="22"/>
           <w:szCs w:val="21"/>
           <w:shd w:val="clear" w:color="auto" w:fill="FFFFFF"/>
@@ -1309,7 +1206,6 @@
         <w:textAlignment w:val="auto"/>
         <w:rPr>
           <w:bCs/>
-          <w:i/>
           <w:sz w:val="22"/>
           <w:szCs w:val="21"/>
           <w:shd w:val="clear" w:color="auto" w:fill="FFFFFF"/>
@@ -1318,7 +1214,6 @@
       <w:r>
         <w:rPr>
           <w:bCs/>
-          <w:i/>
           <w:sz w:val="22"/>
           <w:szCs w:val="21"/>
           <w:shd w:val="clear" w:color="auto" w:fill="FFFFFF"/>
@@ -1889,16 +1784,98 @@
         </w:rPr>
         <w:t xml:space="preserve">Github: </w:t>
       </w:r>
-      <w:proofErr w:type="spellStart"/>
-      <w:r>
-        <w:rPr>
-          <w:iCs/>
-          <w:sz w:val="22"/>
-          <w:szCs w:val="21"/>
-        </w:rPr>
-        <w:t>zbolmb</w:t>
-      </w:r>
-      <w:proofErr w:type="spellEnd"/>
+      <w:r>
+        <w:rPr>
+          <w:iCs/>
+          <w:sz w:val="22"/>
+          <w:szCs w:val="21"/>
+        </w:rPr>
+        <w:t>https://github.com/zbolmb</w:t>
+      </w:r>
+    </w:p>
+    <w:p>
+      <w:pPr>
+        <w:tabs>
+          <w:tab w:val="left" w:pos="360"/>
+          <w:tab w:val="left" w:pos="1440"/>
+          <w:tab w:val="left" w:pos="5760"/>
+          <w:tab w:val="left" w:pos="7920"/>
+          <w:tab w:val="right" w:pos="10800"/>
+        </w:tabs>
+        <w:rPr>
+          <w:sz w:val="22"/>
+          <w:szCs w:val="21"/>
+        </w:rPr>
+      </w:pPr>
+      <w:r>
+        <w:rPr>
+          <w:b/>
+          <w:iCs/>
+          <w:sz w:val="22"/>
+          <w:szCs w:val="21"/>
+        </w:rPr>
+        <w:t>Processor:</w:t>
+      </w:r>
+      <w:r>
+        <w:rPr>
+          <w:sz w:val="22"/>
+          <w:szCs w:val="21"/>
+        </w:rPr>
+        <w:t xml:space="preserve"> Created virtual 32</w:t>
+      </w:r>
+      <w:r>
+        <w:rPr>
+          <w:sz w:val="22"/>
+          <w:szCs w:val="21"/>
+        </w:rPr>
+        <w:t xml:space="preserve"> bit processor consisting </w:t>
+      </w:r>
+      <w:r>
+        <w:rPr>
+          <w:sz w:val="22"/>
+          <w:szCs w:val="21"/>
+        </w:rPr>
+        <w:t>of a datapath, micro-sequencer</w:t>
+      </w:r>
+      <w:r>
+        <w:rPr>
+          <w:sz w:val="22"/>
+          <w:szCs w:val="21"/>
+        </w:rPr>
+        <w:t xml:space="preserve"> </w:t>
+      </w:r>
+    </w:p>
+    <w:p>
+      <w:pPr>
+        <w:tabs>
+          <w:tab w:val="left" w:pos="360"/>
+          <w:tab w:val="left" w:pos="1440"/>
+          <w:tab w:val="left" w:pos="5760"/>
+          <w:tab w:val="left" w:pos="7920"/>
+          <w:tab w:val="right" w:pos="10800"/>
+        </w:tabs>
+        <w:rPr>
+          <w:sz w:val="22"/>
+          <w:szCs w:val="21"/>
+        </w:rPr>
+      </w:pPr>
+      <w:r>
+        <w:rPr>
+          <w:b/>
+          <w:iCs/>
+          <w:sz w:val="22"/>
+          <w:szCs w:val="21"/>
+        </w:rPr>
+        <w:t>GBA:</w:t>
+      </w:r>
+      <w:r>
+        <w:rPr>
+          <w:iCs/>
+          <w:sz w:val="22"/>
+          <w:szCs w:val="21"/>
+        </w:rPr>
+        <w:t xml:space="preserve"> Using C to code Game Boy Advance games. Utilized DMA (Direct Memory Access) for graphics</w:t>
+      </w:r>
     </w:p>
     <w:p>
       <w:pPr>
@@ -1943,7 +1920,6 @@
           <w:tab w:val="right" w:pos="10800"/>
         </w:tabs>
         <w:rPr>
-          <w:iCs/>
           <w:sz w:val="22"/>
           <w:szCs w:val="21"/>
         </w:rPr>
@@ -1976,148 +1952,17 @@
           <w:tab w:val="right" w:pos="10800"/>
         </w:tabs>
         <w:rPr>
-          <w:iCs/>
-          <w:sz w:val="22"/>
-          <w:szCs w:val="21"/>
-        </w:rPr>
-      </w:pPr>
-      <w:r>
-        <w:rPr>
-          <w:b/>
-          <w:iCs/>
-          <w:sz w:val="22"/>
-          <w:szCs w:val="21"/>
-        </w:rPr>
-        <w:t>GBA:</w:t>
-      </w:r>
-      <w:r>
-        <w:rPr>
-          <w:iCs/>
-          <w:sz w:val="22"/>
-          <w:szCs w:val="21"/>
-        </w:rPr>
-        <w:t xml:space="preserve"> Using C to code Game Boy Advance games. Utilized DMA (Direct Memory Access) for graphics</w:t>
-      </w:r>
-    </w:p>
-    <w:p>
-      <w:pPr>
-        <w:tabs>
-          <w:tab w:val="left" w:pos="360"/>
-          <w:tab w:val="left" w:pos="1440"/>
-          <w:tab w:val="left" w:pos="5760"/>
-          <w:tab w:val="left" w:pos="7920"/>
-          <w:tab w:val="right" w:pos="10800"/>
-        </w:tabs>
-        <w:rPr>
-          <w:sz w:val="22"/>
-          <w:szCs w:val="21"/>
-        </w:rPr>
-      </w:pPr>
-      <w:r>
-        <w:rPr>
-          <w:b/>
-          <w:iCs/>
-          <w:sz w:val="22"/>
-          <w:szCs w:val="21"/>
-        </w:rPr>
-        <w:t>Processor:</w:t>
-      </w:r>
-      <w:r>
-        <w:rPr>
-          <w:sz w:val="22"/>
-          <w:szCs w:val="21"/>
-        </w:rPr>
-        <w:t xml:space="preserve"> Created </w:t>
-      </w:r>
-      <w:proofErr w:type="gramStart"/>
-      <w:r>
-        <w:rPr>
-          <w:sz w:val="22"/>
-          <w:szCs w:val="21"/>
-        </w:rPr>
-        <w:t>16 bit</w:t>
-      </w:r>
-      <w:proofErr w:type="gramEnd"/>
-      <w:r>
-        <w:rPr>
-          <w:sz w:val="22"/>
-          <w:szCs w:val="21"/>
-        </w:rPr>
-        <w:t xml:space="preserve"> processor consisting of a </w:t>
-      </w:r>
-      <w:proofErr w:type="spellStart"/>
-      <w:r>
-        <w:rPr>
-          <w:sz w:val="22"/>
-          <w:szCs w:val="21"/>
-        </w:rPr>
-        <w:t>datapath</w:t>
-      </w:r>
-      <w:proofErr w:type="spellEnd"/>
-      <w:r>
-        <w:rPr>
-          <w:sz w:val="22"/>
-          <w:szCs w:val="21"/>
-        </w:rPr>
-        <w:t xml:space="preserve">, </w:t>
-      </w:r>
-      <w:proofErr w:type="spellStart"/>
-      <w:r>
-        <w:rPr>
-          <w:sz w:val="22"/>
-          <w:szCs w:val="21"/>
-        </w:rPr>
-        <w:t>microcontrol</w:t>
-      </w:r>
-      <w:proofErr w:type="spellEnd"/>
-      <w:r>
-        <w:rPr>
-          <w:sz w:val="22"/>
-          <w:szCs w:val="21"/>
-        </w:rPr>
-        <w:t xml:space="preserve"> unit and ALU using </w:t>
-      </w:r>
-      <w:proofErr w:type="spellStart"/>
-      <w:r>
-        <w:rPr>
-          <w:sz w:val="22"/>
-          <w:szCs w:val="21"/>
-        </w:rPr>
-        <w:t>Logism</w:t>
-      </w:r>
-      <w:proofErr w:type="spellEnd"/>
-    </w:p>
-    <w:p>
-      <w:pPr>
-        <w:tabs>
-          <w:tab w:val="left" w:pos="360"/>
-          <w:tab w:val="left" w:pos="1440"/>
-          <w:tab w:val="left" w:pos="5760"/>
-          <w:tab w:val="left" w:pos="7920"/>
-          <w:tab w:val="right" w:pos="10800"/>
-        </w:tabs>
-        <w:rPr>
-          <w:sz w:val="22"/>
-          <w:szCs w:val="21"/>
-        </w:rPr>
-      </w:pPr>
-      <w:proofErr w:type="spellStart"/>
-      <w:r>
-        <w:rPr>
-          <w:b/>
-          <w:sz w:val="22"/>
-          <w:szCs w:val="21"/>
-        </w:rPr>
-        <w:t>Malloc</w:t>
-      </w:r>
-      <w:proofErr w:type="spellEnd"/>
-      <w:r>
-        <w:rPr>
-          <w:b/>
-          <w:sz w:val="22"/>
-          <w:szCs w:val="21"/>
-        </w:rPr>
-        <w:t xml:space="preserve">: </w:t>
+          <w:sz w:val="22"/>
+          <w:szCs w:val="21"/>
+        </w:rPr>
+      </w:pPr>
+      <w:r>
+        <w:rPr>
+          <w:b/>
+          <w:sz w:val="22"/>
+          <w:szCs w:val="21"/>
+        </w:rPr>
+        <w:t xml:space="preserve">Malloc: </w:t>
       </w:r>
       <w:r>
         <w:rPr>
@@ -2325,6 +2170,61 @@
     <w:p>
       <w:pPr>
         <w:tabs>
+          <w:tab w:val="left" w:pos="360"/>
+          <w:tab w:val="left" w:pos="1440"/>
+          <w:tab w:val="left" w:pos="5760"/>
+          <w:tab w:val="left" w:pos="7920"/>
+          <w:tab w:val="right" w:pos="10800"/>
+        </w:tabs>
+        <w:rPr>
+          <w:b/>
+          <w:iCs/>
+          <w:sz w:val="22"/>
+          <w:szCs w:val="21"/>
+        </w:rPr>
+      </w:pPr>
+      <w:r>
+        <w:rPr>
+          <w:b/>
+          <w:iCs/>
+          <w:sz w:val="22"/>
+          <w:szCs w:val="21"/>
+        </w:rPr>
+        <w:t>WebDev Club</w:t>
+      </w:r>
+    </w:p>
+    <w:p>
+      <w:pPr>
+        <w:numPr>
+          <w:ilvl w:val="0"/>
+          <w:numId w:val="2"/>
+        </w:numPr>
+        <w:tabs>
+          <w:tab w:val="left" w:pos="360"/>
+          <w:tab w:val="left" w:pos="1440"/>
+          <w:tab w:val="left" w:pos="5760"/>
+          <w:tab w:val="left" w:pos="7920"/>
+          <w:tab w:val="right" w:pos="10800"/>
+        </w:tabs>
+        <w:ind w:hanging="720"/>
+        <w:rPr>
+          <w:iCs/>
+          <w:sz w:val="22"/>
+          <w:szCs w:val="21"/>
+        </w:rPr>
+      </w:pPr>
+      <w:r>
+        <w:rPr>
+          <w:iCs/>
+          <w:sz w:val="22"/>
+          <w:szCs w:val="21"/>
+        </w:rPr>
+        <w:t>Work with html/css/js along with angular/bootstrap and outside APIs to create dynamic websites</w:t>
+      </w:r>
+    </w:p>
+    <w:p>
+      <w:pPr>
+        <w:tabs>
           <w:tab w:val="left" w:pos="1440"/>
           <w:tab w:val="left" w:pos="5760"/>
           <w:tab w:val="left" w:pos="7920"/>
@@ -2355,7 +2255,6 @@
         </w:rPr>
         <w:tab/>
       </w:r>
-      <w:proofErr w:type="gramStart"/>
       <w:r>
         <w:rPr>
           <w:b/>
@@ -2374,15 +2273,6 @@
           <w:szCs w:val="21"/>
         </w:rPr>
         <w:tab/>
-      </w:r>
-      <w:proofErr w:type="gramEnd"/>
-      <w:r>
-        <w:rPr>
-          <w:b/>
-          <w:iCs/>
-          <w:sz w:val="22"/>
-          <w:szCs w:val="21"/>
-        </w:rPr>
         <w:t xml:space="preserve"> </w:t>
       </w:r>
       <w:r>
@@ -2776,6 +2666,119 @@
     </w:lvl>
   </w:abstractNum>
   <w:abstractNum w:abstractNumId="3" w15:restartNumberingAfterBreak="0">
+    <w:nsid w:val="23BA4666"/>
+    <w:multiLevelType w:val="hybridMultilevel"/>
+    <w:tmpl w:val="FCC23872"/>
+    <w:lvl w:ilvl="0" w:tplc="04090001">
+      <w:start w:val="1"/>
+      <w:numFmt w:val="bullet"/>
+      <w:lvlText w:val=""/>
+      <w:lvlJc w:val="left"/>
+      <w:pPr>
+        <w:ind w:left="720" w:hanging="360"/>
+      </w:pPr>
+      <w:rPr>
+        <w:rFonts w:ascii="Symbol" w:hAnsi="Symbol" w:hint="default"/>
+      </w:rPr>
+    </w:lvl>
+    <w:lvl w:ilvl="1" w:tplc="04090003" w:tentative="1">
+      <w:start w:val="1"/>
+      <w:numFmt w:val="bullet"/>
+      <w:lvlText w:val="o"/>
+      <w:lvlJc w:val="left"/>
+      <w:pPr>
+        <w:ind w:left="1440" w:hanging="360"/>
+      </w:pPr>
+      <w:rPr>
+        <w:rFonts w:ascii="Courier New" w:hAnsi="Courier New" w:cs="Courier New" w:hint="default"/>
+      </w:rPr>
+    </w:lvl>
+    <w:lvl w:ilvl="2" w:tplc="04090005" w:tentative="1">
+      <w:start w:val="1"/>
+      <w:numFmt w:val="bullet"/>
+      <w:lvlText w:val=""/>
+      <w:lvlJc w:val="left"/>
+      <w:pPr>
+        <w:ind w:left="2160" w:hanging="360"/>
+      </w:pPr>
+      <w:rPr>
+        <w:rFonts w:ascii="Wingdings" w:hAnsi="Wingdings" w:hint="default"/>
+      </w:rPr>
+    </w:lvl>
+    <w:lvl w:ilvl="3" w:tplc="04090001" w:tentative="1">
+      <w:start w:val="1"/>
+      <w:numFmt w:val="bullet"/>
+      <w:lvlText w:val=""/>
+      <w:lvlJc w:val="left"/>
+      <w:pPr>
+        <w:ind w:left="2880" w:hanging="360"/>
+      </w:pPr>
+      <w:rPr>
+        <w:rFonts w:ascii="Symbol" w:hAnsi="Symbol" w:hint="default"/>
+      </w:rPr>
+    </w:lvl>
+    <w:lvl w:ilvl="4" w:tplc="04090003" w:tentative="1">
+      <w:start w:val="1"/>
+      <w:numFmt w:val="bullet"/>
+      <w:lvlText w:val="o"/>
+      <w:lvlJc w:val="left"/>
+      <w:pPr>
+        <w:ind w:left="3600" w:hanging="360"/>
+      </w:pPr>
+      <w:rPr>
+        <w:rFonts w:ascii="Courier New" w:hAnsi="Courier New" w:cs="Courier New" w:hint="default"/>
+      </w:rPr>
+    </w:lvl>
+    <w:lvl w:ilvl="5" w:tplc="04090005" w:tentative="1">
+      <w:start w:val="1"/>
+      <w:numFmt w:val="bullet"/>
+      <w:lvlText w:val=""/>
+      <w:lvlJc w:val="left"/>
+      <w:pPr>
+        <w:ind w:left="4320" w:hanging="360"/>
+      </w:pPr>
+      <w:rPr>
+        <w:rFonts w:ascii="Wingdings" w:hAnsi="Wingdings" w:hint="default"/>
+      </w:rPr>
+    </w:lvl>
+    <w:lvl w:ilvl="6" w:tplc="04090001" w:tentative="1">
+      <w:start w:val="1"/>
+      <w:numFmt w:val="bullet"/>
+      <w:lvlText w:val=""/>
+      <w:lvlJc w:val="left"/>
+      <w:pPr>
+        <w:ind w:left="5040" w:hanging="360"/>
+      </w:pPr>
+      <w:rPr>
+        <w:rFonts w:ascii="Symbol" w:hAnsi="Symbol" w:hint="default"/>
+      </w:rPr>
+    </w:lvl>
+    <w:lvl w:ilvl="7" w:tplc="04090003" w:tentative="1">
+      <w:start w:val="1"/>
+      <w:numFmt w:val="bullet"/>
+      <w:lvlText w:val="o"/>
+      <w:lvlJc w:val="left"/>
+      <w:pPr>
+        <w:ind w:left="5760" w:hanging="360"/>
+      </w:pPr>
+      <w:rPr>
+        <w:rFonts w:ascii="Courier New" w:hAnsi="Courier New" w:cs="Courier New" w:hint="default"/>
+      </w:rPr>
+    </w:lvl>
+    <w:lvl w:ilvl="8" w:tplc="04090005" w:tentative="1">
+      <w:start w:val="1"/>
+      <w:numFmt w:val="bullet"/>
+      <w:lvlText w:val=""/>
+      <w:lvlJc w:val="left"/>
+      <w:pPr>
+        <w:ind w:left="6480" w:hanging="360"/>
+      </w:pPr>
+      <w:rPr>
+        <w:rFonts w:ascii="Wingdings" w:hAnsi="Wingdings" w:hint="default"/>
+      </w:rPr>
+    </w:lvl>
+  </w:abstractNum>
+  <w:abstractNum w:abstractNumId="4" w15:restartNumberingAfterBreak="0">
     <w:nsid w:val="39E67084"/>
     <w:multiLevelType w:val="hybridMultilevel"/>
     <w:tmpl w:val="7EDE8E9C"/>
@@ -2916,7 +2919,7 @@
       </w:rPr>
     </w:lvl>
   </w:abstractNum>
-  <w:abstractNum w:abstractNumId="4" w15:restartNumberingAfterBreak="0">
+  <w:abstractNum w:abstractNumId="5" w15:restartNumberingAfterBreak="0">
     <w:nsid w:val="416F068C"/>
     <w:multiLevelType w:val="hybridMultilevel"/>
     <w:tmpl w:val="8F8EE46E"/>
@@ -3029,7 +3032,120 @@
       </w:rPr>
     </w:lvl>
   </w:abstractNum>
-  <w:abstractNum w:abstractNumId="5" w15:restartNumberingAfterBreak="0">
+  <w:abstractNum w:abstractNumId="6" w15:restartNumberingAfterBreak="0">
+    <w:nsid w:val="43350EB6"/>
+    <w:multiLevelType w:val="hybridMultilevel"/>
+    <w:tmpl w:val="415E21A4"/>
+    <w:lvl w:ilvl="0" w:tplc="04090001">
+      <w:start w:val="1"/>
+      <w:numFmt w:val="bullet"/>
+      <w:lvlText w:val=""/>
+      <w:lvlJc w:val="left"/>
+      <w:pPr>
+        <w:ind w:left="720" w:hanging="360"/>
+      </w:pPr>
+      <w:rPr>
+        <w:rFonts w:ascii="Symbol" w:hAnsi="Symbol" w:hint="default"/>
+      </w:rPr>
+    </w:lvl>
+    <w:lvl w:ilvl="1" w:tplc="04090003" w:tentative="1">
+      <w:start w:val="1"/>
+      <w:numFmt w:val="bullet"/>
+      <w:lvlText w:val="o"/>
+      <w:lvlJc w:val="left"/>
+      <w:pPr>
+        <w:ind w:left="1440" w:hanging="360"/>
+      </w:pPr>
+      <w:rPr>
+        <w:rFonts w:ascii="Courier New" w:hAnsi="Courier New" w:cs="Courier New" w:hint="default"/>
+      </w:rPr>
+    </w:lvl>
+    <w:lvl w:ilvl="2" w:tplc="04090005" w:tentative="1">
+      <w:start w:val="1"/>
+      <w:numFmt w:val="bullet"/>
+      <w:lvlText w:val=""/>
+      <w:lvlJc w:val="left"/>
+      <w:pPr>
+        <w:ind w:left="2160" w:hanging="360"/>
+      </w:pPr>
+      <w:rPr>
+        <w:rFonts w:ascii="Wingdings" w:hAnsi="Wingdings" w:hint="default"/>
+      </w:rPr>
+    </w:lvl>
+    <w:lvl w:ilvl="3" w:tplc="04090001" w:tentative="1">
+      <w:start w:val="1"/>
+      <w:numFmt w:val="bullet"/>
+      <w:lvlText w:val=""/>
+      <w:lvlJc w:val="left"/>
+      <w:pPr>
+        <w:ind w:left="2880" w:hanging="360"/>
+      </w:pPr>
+      <w:rPr>
+        <w:rFonts w:ascii="Symbol" w:hAnsi="Symbol" w:hint="default"/>
+      </w:rPr>
+    </w:lvl>
+    <w:lvl w:ilvl="4" w:tplc="04090003" w:tentative="1">
+      <w:start w:val="1"/>
+      <w:numFmt w:val="bullet"/>
+      <w:lvlText w:val="o"/>
+      <w:lvlJc w:val="left"/>
+      <w:pPr>
+        <w:ind w:left="3600" w:hanging="360"/>
+      </w:pPr>
+      <w:rPr>
+        <w:rFonts w:ascii="Courier New" w:hAnsi="Courier New" w:cs="Courier New" w:hint="default"/>
+      </w:rPr>
+    </w:lvl>
+    <w:lvl w:ilvl="5" w:tplc="04090005" w:tentative="1">
+      <w:start w:val="1"/>
+      <w:numFmt w:val="bullet"/>
+      <w:lvlText w:val=""/>
+      <w:lvlJc w:val="left"/>
+      <w:pPr>
+        <w:ind w:left="4320" w:hanging="360"/>
+      </w:pPr>
+      <w:rPr>
+        <w:rFonts w:ascii="Wingdings" w:hAnsi="Wingdings" w:hint="default"/>
+      </w:rPr>
+    </w:lvl>
+    <w:lvl w:ilvl="6" w:tplc="04090001" w:tentative="1">
+      <w:start w:val="1"/>
+      <w:numFmt w:val="bullet"/>
+      <w:lvlText w:val=""/>
+      <w:lvlJc w:val="left"/>
+      <w:pPr>
+        <w:ind w:left="5040" w:hanging="360"/>
+      </w:pPr>
+      <w:rPr>
+        <w:rFonts w:ascii="Symbol" w:hAnsi="Symbol" w:hint="default"/>
+      </w:rPr>
+    </w:lvl>
+    <w:lvl w:ilvl="7" w:tplc="04090003" w:tentative="1">
+      <w:start w:val="1"/>
+      <w:numFmt w:val="bullet"/>
+      <w:lvlText w:val="o"/>
+      <w:lvlJc w:val="left"/>
+      <w:pPr>
+        <w:ind w:left="5760" w:hanging="360"/>
+      </w:pPr>
+      <w:rPr>
+        <w:rFonts w:ascii="Courier New" w:hAnsi="Courier New" w:cs="Courier New" w:hint="default"/>
+      </w:rPr>
+    </w:lvl>
+    <w:lvl w:ilvl="8" w:tplc="04090005" w:tentative="1">
+      <w:start w:val="1"/>
+      <w:numFmt w:val="bullet"/>
+      <w:lvlText w:val=""/>
+      <w:lvlJc w:val="left"/>
+      <w:pPr>
+        <w:ind w:left="6480" w:hanging="360"/>
+      </w:pPr>
+      <w:rPr>
+        <w:rFonts w:ascii="Wingdings" w:hAnsi="Wingdings" w:hint="default"/>
+      </w:rPr>
+    </w:lvl>
+  </w:abstractNum>
+  <w:abstractNum w:abstractNumId="7" w15:restartNumberingAfterBreak="0">
     <w:nsid w:val="45743F31"/>
     <w:multiLevelType w:val="hybridMultilevel"/>
     <w:tmpl w:val="073CCBD2"/>
@@ -3142,7 +3258,7 @@
       </w:rPr>
     </w:lvl>
   </w:abstractNum>
-  <w:abstractNum w:abstractNumId="6" w15:restartNumberingAfterBreak="0">
+  <w:abstractNum w:abstractNumId="8" w15:restartNumberingAfterBreak="0">
     <w:nsid w:val="6BA604D2"/>
     <w:multiLevelType w:val="hybridMultilevel"/>
     <w:tmpl w:val="2C3C6202"/>
@@ -3256,7 +3372,7 @@
     </w:lvl>
   </w:abstractNum>
   <w:num w:numId="1">
-    <w:abstractNumId w:val="3"/>
+    <w:abstractNumId w:val="4"/>
   </w:num>
   <w:num w:numId="2">
     <w:abstractNumId w:val="2"/>
@@ -3265,16 +3381,22 @@
     <w:abstractNumId w:val="0"/>
   </w:num>
   <w:num w:numId="4">
-    <w:abstractNumId w:val="4"/>
+    <w:abstractNumId w:val="5"/>
   </w:num>
   <w:num w:numId="5">
     <w:abstractNumId w:val="1"/>
   </w:num>
   <w:num w:numId="6">
-    <w:abstractNumId w:val="6"/>
+    <w:abstractNumId w:val="8"/>
   </w:num>
   <w:num w:numId="7">
-    <w:abstractNumId w:val="5"/>
+    <w:abstractNumId w:val="7"/>
+  </w:num>
+  <w:num w:numId="8">
+    <w:abstractNumId w:val="3"/>
+  </w:num>
+  <w:num w:numId="9">
+    <w:abstractNumId w:val="6"/>
   </w:num>
 </w:numbering>
 </file>
@@ -3402,6 +3524,7 @@
     <w:lsdException w:name="HTML Sample" w:semiHidden="1" w:unhideWhenUsed="1"/>
     <w:lsdException w:name="HTML Typewriter" w:semiHidden="1" w:unhideWhenUsed="1"/>
     <w:lsdException w:name="HTML Variable" w:semiHidden="1" w:unhideWhenUsed="1"/>
+    <w:lsdException w:name="Normal Table" w:semiHidden="1" w:unhideWhenUsed="1"/>
     <w:lsdException w:name="annotation subject" w:semiHidden="1" w:unhideWhenUsed="1"/>
     <w:lsdException w:name="No List" w:semiHidden="1" w:unhideWhenUsed="1"/>
     <w:lsdException w:name="Outline List 1" w:semiHidden="1" w:unhideWhenUsed="1"/>
@@ -3448,8 +3571,10 @@
     <w:lsdException w:name="Table Subtle 2" w:semiHidden="1" w:unhideWhenUsed="1"/>
     <w:lsdException w:name="Table Web 1" w:semiHidden="1" w:unhideWhenUsed="1"/>
     <w:lsdException w:name="Table Web 2" w:semiHidden="1" w:unhideWhenUsed="1"/>
+    <w:lsdException w:name="Table Web 3" w:semiHidden="1" w:unhideWhenUsed="1"/>
     <w:lsdException w:name="Balloon Text" w:semiHidden="1" w:unhideWhenUsed="1"/>
     <w:lsdException w:name="Table Grid" w:uiPriority="39"/>
+    <w:lsdException w:name="Table Theme" w:semiHidden="1" w:unhideWhenUsed="1"/>
     <w:lsdException w:name="Placeholder Text" w:semiHidden="1"/>
     <w:lsdException w:name="No Spacing" w:uiPriority="1" w:qFormat="1"/>
     <w:lsdException w:name="Light Shading" w:uiPriority="60"/>

</xml_diff>